<commit_message>
Formatting changes to CV
</commit_message>
<xml_diff>
--- a/assets/cv.docx
+++ b/assets/cv.docx
@@ -608,56 +608,6 @@
         <w:pStyle w:val="Heading1"/>
       </w:pPr>
       <w:r>
-        <w:t>Selected Coursework</w:t>
-      </w:r>
-    </w:p>
-    <w:p>
-      <w:pPr>
-        <w:pStyle w:val="ItemHeader"/>
-      </w:pPr>
-      <w:r>
-        <w:t>CS</w:t>
-      </w:r>
-      <w:r>
-        <w:tab/>
-      </w:r>
-      <w:r>
-        <w:t>Computer vision, computer graphics, machine learning, high performance computing, computer architecture, data visualization, nonlinear optimization, algorithms</w:t>
-      </w:r>
-    </w:p>
-    <w:p>
-      <w:pPr>
-        <w:pStyle w:val="ItemHeader"/>
-      </w:pPr>
-      <w:r>
-        <w:t>Mathematics</w:t>
-      </w:r>
-      <w:r>
-        <w:tab/>
-      </w:r>
-      <w:r>
-        <w:t>Real analysis, statistics, partial differential equations, ordinary differential equations, linear algebra, calculus</w:t>
-      </w:r>
-    </w:p>
-    <w:p>
-      <w:pPr>
-        <w:pStyle w:val="ItemHeader"/>
-      </w:pPr>
-      <w:r>
-        <w:t>Physics</w:t>
-      </w:r>
-      <w:r>
-        <w:tab/>
-      </w:r>
-      <w:r>
-        <w:t>Particle physics, quantum mechanics, special relativity, thermodynamics, classical physics</w:t>
-      </w:r>
-    </w:p>
-    <w:p>
-      <w:pPr>
-        <w:pStyle w:val="Heading1"/>
-      </w:pPr>
-      <w:r>
         <w:t>Research Experience</w:t>
       </w:r>
     </w:p>
@@ -729,7 +679,6 @@
         <w:pStyle w:val="ItemDescription"/>
       </w:pPr>
       <w:r>
-        <w:lastRenderedPageBreak/>
         <w:t>Participated in the initial design and development of Hustle, a scalable replacement for SQLite written in Rust.</w:t>
       </w:r>
     </w:p>
@@ -783,6 +732,7 @@
         <w:pStyle w:val="Heading1"/>
       </w:pPr>
       <w:r>
+        <w:lastRenderedPageBreak/>
         <w:t>Industry Experience</w:t>
       </w:r>
     </w:p>
@@ -1070,6 +1020,56 @@
         <w:pStyle w:val="Heading1"/>
       </w:pPr>
       <w:r>
+        <w:t>Coursework</w:t>
+      </w:r>
+    </w:p>
+    <w:p>
+      <w:pPr>
+        <w:pStyle w:val="ItemHeader"/>
+      </w:pPr>
+      <w:r>
+        <w:t>CS</w:t>
+      </w:r>
+      <w:r>
+        <w:tab/>
+      </w:r>
+      <w:r>
+        <w:t>Computer vision, computer graphics, machine learning, high performance computing, computer architecture, data visualization, nonlinear optimization, algorithms</w:t>
+      </w:r>
+    </w:p>
+    <w:p>
+      <w:pPr>
+        <w:pStyle w:val="ItemHeader"/>
+      </w:pPr>
+      <w:r>
+        <w:t>Mathematics</w:t>
+      </w:r>
+      <w:r>
+        <w:tab/>
+      </w:r>
+      <w:r>
+        <w:t>Real analysis, statistics, partial differential equations, ordinary differential equations, linear algebra, calculus</w:t>
+      </w:r>
+    </w:p>
+    <w:p>
+      <w:pPr>
+        <w:pStyle w:val="ItemHeader"/>
+      </w:pPr>
+      <w:r>
+        <w:t>Physics</w:t>
+      </w:r>
+      <w:r>
+        <w:tab/>
+      </w:r>
+      <w:r>
+        <w:t>Particle physics, quantum mechanics, special relativity, thermodynamics, classical physics</w:t>
+      </w:r>
+    </w:p>
+    <w:p>
+      <w:pPr>
+        <w:pStyle w:val="Heading1"/>
+      </w:pPr>
+      <w:r>
         <w:t>Volunteer Experience</w:t>
       </w:r>
     </w:p>
@@ -1136,6 +1136,7 @@
         <w:pStyle w:val="ItemHeader"/>
       </w:pPr>
       <w:r>
+        <w:lastRenderedPageBreak/>
         <w:t>2018</w:t>
       </w:r>
       <w:r>
@@ -3129,12 +3130,12 @@
     <w:name w:val="Item Description"/>
     <w:basedOn w:val="Normal"/>
     <w:qFormat/>
-    <w:rsid w:val="005C4D99"/>
+    <w:rsid w:val="005B313B"/>
     <w:pPr>
       <w:tabs>
         <w:tab w:val="left" w:pos="1728"/>
       </w:tabs>
-      <w:spacing w:before="40"/>
+      <w:spacing w:before="60"/>
       <w:ind w:left="1728"/>
     </w:pPr>
     <w:rPr>
@@ -3177,12 +3178,12 @@
     <w:link w:val="SubtitleChar"/>
     <w:uiPriority w:val="11"/>
     <w:qFormat/>
-    <w:rsid w:val="00E366FE"/>
+    <w:rsid w:val="005B313B"/>
     <w:pPr>
       <w:numPr>
         <w:ilvl w:val="1"/>
       </w:numPr>
-      <w:spacing w:after="160"/>
+      <w:spacing w:after="600"/>
     </w:pPr>
     <w:rPr>
       <w:rFonts w:eastAsiaTheme="minorEastAsia" w:cs="Times New Roman (Body CS)"/>
@@ -3194,7 +3195,7 @@
     <w:basedOn w:val="DefaultParagraphFont"/>
     <w:link w:val="Subtitle"/>
     <w:uiPriority w:val="11"/>
-    <w:rsid w:val="00E366FE"/>
+    <w:rsid w:val="005B313B"/>
     <w:rPr>
       <w:rFonts w:ascii="Roboto" w:eastAsiaTheme="minorEastAsia" w:hAnsi="Roboto" w:cs="Times New Roman (Body CS)"/>
       <w:szCs w:val="22"/>

</xml_diff>

<commit_message>
Update CV and index page
</commit_message>
<xml_diff>
--- a/assets/cv.docx
+++ b/assets/cv.docx
@@ -272,7 +272,16 @@
         <w:pStyle w:val="Subtitle"/>
       </w:pPr>
       <w:r>
-        <w:t>CS Graduate Student at UW—Madison</w:t>
+        <w:t xml:space="preserve">PhD </w:t>
+      </w:r>
+      <w:r>
+        <w:t xml:space="preserve">Student </w:t>
+      </w:r>
+      <w:r>
+        <w:t xml:space="preserve">in Computer Science </w:t>
+      </w:r>
+      <w:r>
+        <w:t>at UW—Madison</w:t>
       </w:r>
     </w:p>
     <w:p>
@@ -301,7 +310,7 @@
         <w:pStyle w:val="ItemHeader"/>
       </w:pPr>
       <w:r>
-        <w:t>2018—Present</w:t>
+        <w:t>2021—Present</w:t>
       </w:r>
       <w:r>
         <w:tab/>
@@ -311,7 +320,7 @@
           <w:b/>
           <w:bCs/>
         </w:rPr>
-        <w:t>MS/PhD in Computer Science</w:t>
+        <w:t>PhD in Computer Science</w:t>
       </w:r>
       <w:r>
         <w:t>, UW—Madison</w:t>
@@ -326,6 +335,49 @@
       </w:r>
       <w:r>
         <w:t xml:space="preserve"> Mohit Gupta</w:t>
+      </w:r>
+    </w:p>
+    <w:p>
+      <w:pPr>
+        <w:pStyle w:val="ItemHeader"/>
+      </w:pPr>
+      <w:r>
+        <w:t>2018—</w:t>
+      </w:r>
+      <w:r>
+        <w:t>2020</w:t>
+      </w:r>
+      <w:r>
+        <w:tab/>
+      </w:r>
+      <w:r>
+        <w:rPr>
+          <w:b/>
+          <w:bCs/>
+        </w:rPr>
+        <w:t>MS in Computer Science</w:t>
+      </w:r>
+      <w:r>
+        <w:t>, UW—Madison</w:t>
+      </w:r>
+    </w:p>
+    <w:p>
+      <w:pPr>
+        <w:pStyle w:val="ItemDescription"/>
+      </w:pPr>
+      <w:r>
+        <w:t>Advisors: Jignesh Patel</w:t>
+      </w:r>
+      <w:r>
+        <w:t xml:space="preserve"> and Kevin </w:t>
+      </w:r>
+      <w:proofErr w:type="spellStart"/>
+      <w:r>
+        <w:t>Eliceiri</w:t>
+      </w:r>
+      <w:proofErr w:type="spellEnd"/>
+      <w:r>
+        <w:t>, Mohit Gupta</w:t>
       </w:r>
     </w:p>
     <w:p>
@@ -724,6 +776,7 @@
         <w:pStyle w:val="ItemDescription"/>
       </w:pPr>
       <w:r>
+        <w:lastRenderedPageBreak/>
         <w:t>Operated the Telescope Array observatory in Delta, UT.</w:t>
       </w:r>
     </w:p>
@@ -732,7 +785,6 @@
         <w:pStyle w:val="Heading1"/>
       </w:pPr>
       <w:r>
-        <w:lastRenderedPageBreak/>
         <w:t>Industry Experience</w:t>
       </w:r>
     </w:p>
@@ -1115,6 +1167,7 @@
         <w:pStyle w:val="ItemHeader"/>
       </w:pPr>
       <w:r>
+        <w:lastRenderedPageBreak/>
         <w:t>2019</w:t>
       </w:r>
       <w:r>
@@ -1136,7 +1189,6 @@
         <w:pStyle w:val="ItemHeader"/>
       </w:pPr>
       <w:r>
-        <w:lastRenderedPageBreak/>
         <w:t>2018</w:t>
       </w:r>
       <w:r>

</xml_diff>